<commit_message>
Update  Data Scientist responsibilities at HF in Experience section
</commit_message>
<xml_diff>
--- a/files/JPreciado_Resume_2022.docx
+++ b/files/JPreciado_Resume_2022.docx
@@ -1570,15 +1570,6 @@
                 <w:sz w:val="20"/>
                 <w:lang w:val="en-CA"/>
               </w:rPr>
-              <w:t>ed</w:t>
-            </w:r>
-            <w:r>
-              <w:rPr>
-                <w:rFonts w:ascii="Constantia" w:hAnsi="Constantia" w:cstheme="minorHAnsi"/>
-                <w:color w:val="000000" w:themeColor="text1"/>
-                <w:sz w:val="20"/>
-                <w:lang w:val="en-CA"/>
-              </w:rPr>
               <w:t xml:space="preserve"> </w:t>
             </w:r>
             <w:r>
@@ -1613,7 +1604,7 @@
                 <w:sz w:val="20"/>
                 <w:lang w:val="en-CA"/>
               </w:rPr>
-              <w:t>Buil</w:t>
+              <w:t>Lead the development of</w:t>
             </w:r>
             <w:r>
               <w:rPr>
@@ -1622,7 +1613,7 @@
                 <w:sz w:val="20"/>
                 <w:lang w:val="en-CA"/>
               </w:rPr>
-              <w:t>t</w:t>
+              <w:t xml:space="preserve"> Customer360 </w:t>
             </w:r>
             <w:r>
               <w:rPr>
@@ -1631,7 +1622,7 @@
                 <w:sz w:val="20"/>
                 <w:lang w:val="en-CA"/>
               </w:rPr>
-              <w:t xml:space="preserve"> </w:t>
+              <w:t>project</w:t>
             </w:r>
             <w:r>
               <w:rPr>
@@ -1640,7 +1631,7 @@
                 <w:sz w:val="20"/>
                 <w:lang w:val="en-CA"/>
               </w:rPr>
-              <w:t>predictive models to guide new product development.</w:t>
+              <w:t>.</w:t>
             </w:r>
           </w:p>
           <w:p>
@@ -1665,7 +1656,7 @@
                 <w:sz w:val="20"/>
                 <w:lang w:val="en-CA"/>
               </w:rPr>
-              <w:t>Implement</w:t>
+              <w:t>Buil</w:t>
             </w:r>
             <w:r>
               <w:rPr>
@@ -1674,7 +1665,7 @@
                 <w:sz w:val="20"/>
                 <w:lang w:val="en-CA"/>
               </w:rPr>
-              <w:t xml:space="preserve">ed </w:t>
+              <w:t>d</w:t>
             </w:r>
             <w:r>
               <w:rPr>
@@ -1683,7 +1674,16 @@
                 <w:sz w:val="20"/>
                 <w:lang w:val="en-CA"/>
               </w:rPr>
-              <w:t>Machine Learning models to improve customer retention.</w:t>
+              <w:t xml:space="preserve"> </w:t>
+            </w:r>
+            <w:r>
+              <w:rPr>
+                <w:rFonts w:ascii="Constantia" w:hAnsi="Constantia" w:cstheme="minorHAnsi"/>
+                <w:color w:val="000000" w:themeColor="text1"/>
+                <w:sz w:val="20"/>
+                <w:lang w:val="en-CA"/>
+              </w:rPr>
+              <w:t>predictive models to guide new product development.</w:t>
             </w:r>
           </w:p>
           <w:p>
@@ -1708,7 +1708,7 @@
                 <w:sz w:val="20"/>
                 <w:lang w:val="en-CA"/>
               </w:rPr>
-              <w:t xml:space="preserve">Experience working with data to track customer behaviour </w:t>
+              <w:t>Implement</w:t>
             </w:r>
             <w:r>
               <w:rPr>
@@ -1717,7 +1717,25 @@
                 <w:sz w:val="20"/>
                 <w:lang w:val="en-CA"/>
               </w:rPr>
-              <w:t>and improve product performance.</w:t>
+              <w:t xml:space="preserve"> </w:t>
+            </w:r>
+            <w:r>
+              <w:rPr>
+                <w:rFonts w:ascii="Constantia" w:hAnsi="Constantia" w:cstheme="minorHAnsi"/>
+                <w:color w:val="000000" w:themeColor="text1"/>
+                <w:sz w:val="20"/>
+                <w:lang w:val="en-CA"/>
+              </w:rPr>
+              <w:t xml:space="preserve">Machine Learning models to </w:t>
+            </w:r>
+            <w:r>
+              <w:rPr>
+                <w:rFonts w:ascii="Constantia" w:hAnsi="Constantia" w:cstheme="minorHAnsi"/>
+                <w:color w:val="000000" w:themeColor="text1"/>
+                <w:sz w:val="20"/>
+                <w:lang w:val="en-CA"/>
+              </w:rPr>
+              <w:t>track market share of meal kit companies</w:t>
             </w:r>
           </w:p>
         </w:tc>
@@ -4566,7 +4584,7 @@
         <v:path o:extrusionok="f" gradientshapeok="t" o:connecttype="rect"/>
         <o:lock v:ext="edit" aspectratio="t"/>
       </v:shapetype>
-      <v:shape id="_x0000_i1058" type="#_x0000_t75" style="width:155.9pt;height:2in;visibility:visible;mso-wrap-style:square" o:bullet="t">
+      <v:shape id="_x0000_i1062" type="#_x0000_t75" style="width:155.9pt;height:2in;visibility:visible;mso-wrap-style:square" o:bullet="t">
         <v:imagedata r:id="rId1" o:title="" cropright="4658f"/>
         <o:lock v:ext="edit" aspectratio="f"/>
       </v:shape>

</xml_diff>